<commit_message>
protokoll sachen und 9 hinzugefuegt
</commit_message>
<xml_diff>
--- a/7/VS_Protokoll_7.docx
+++ b/7/VS_Protokoll_7.docx
@@ -108,10 +108,10 @@
         <w:tab/>
       </w:r>
       <w:r>
-        <w:t>Osnabrück, 1</w:t>
-      </w:r>
-      <w:r>
-        <w:t>6</w:t>
+        <w:t xml:space="preserve">Osnabrück, </w:t>
+      </w:r>
+      <w:r>
+        <w:t>30</w:t>
       </w:r>
       <w:r>
         <w:t>.</w:t>

</xml_diff>

<commit_message>
pdfs gemacht und so
</commit_message>
<xml_diff>
--- a/7/VS_Protokoll_7.docx
+++ b/7/VS_Protokoll_7.docx
@@ -64,7 +64,15 @@
         <w:t>Luca Schöneberg</w:t>
       </w:r>
       <w:r>
-        <w:t xml:space="preserve">, Matr. Nr. </w:t>
+        <w:t xml:space="preserve">, </w:t>
+      </w:r>
+      <w:proofErr w:type="spellStart"/>
+      <w:r>
+        <w:t>Matr</w:t>
+      </w:r>
+      <w:proofErr w:type="spellEnd"/>
+      <w:r>
+        <w:t xml:space="preserve">. Nr. </w:t>
       </w:r>
       <w:r>
         <w:t>979049</w:t>
@@ -87,7 +95,15 @@
         <w:t>Wulff</w:t>
       </w:r>
       <w:r>
-        <w:t xml:space="preserve">, Matr. Nr. </w:t>
+        <w:t xml:space="preserve">, </w:t>
+      </w:r>
+      <w:proofErr w:type="spellStart"/>
+      <w:r>
+        <w:t>Matr</w:t>
+      </w:r>
+      <w:proofErr w:type="spellEnd"/>
+      <w:r>
+        <w:t xml:space="preserve">. Nr. </w:t>
       </w:r>
       <w:r>
         <w:t>1014530</w:t>
@@ -144,13 +160,52 @@
         <w:t>Paketdiagramm:</w:t>
       </w:r>
     </w:p>
+    <w:p>
+      <w:r>
+        <w:drawing>
+          <wp:inline distT="0" distB="0" distL="0" distR="0" wp14:anchorId="721AF720" wp14:editId="71A1763A">
+            <wp:extent cx="5760720" cy="3090545"/>
+            <wp:effectExtent l="0" t="0" r="0" b="0"/>
+            <wp:docPr id="1652034497" name="Grafik 1"/>
+            <wp:cNvGraphicFramePr>
+              <a:graphicFrameLocks xmlns:a="http://schemas.openxmlformats.org/drawingml/2006/main" noChangeAspect="1"/>
+            </wp:cNvGraphicFramePr>
+            <a:graphic xmlns:a="http://schemas.openxmlformats.org/drawingml/2006/main">
+              <a:graphicData uri="http://schemas.openxmlformats.org/drawingml/2006/picture">
+                <pic:pic xmlns:pic="http://schemas.openxmlformats.org/drawingml/2006/picture">
+                  <pic:nvPicPr>
+                    <pic:cNvPr id="1652034497" name=""/>
+                    <pic:cNvPicPr/>
+                  </pic:nvPicPr>
+                  <pic:blipFill>
+                    <a:blip r:embed="rId7"/>
+                    <a:stretch>
+                      <a:fillRect/>
+                    </a:stretch>
+                  </pic:blipFill>
+                  <pic:spPr>
+                    <a:xfrm>
+                      <a:off x="0" y="0"/>
+                      <a:ext cx="5760720" cy="3090545"/>
+                    </a:xfrm>
+                    <a:prstGeom prst="rect">
+                      <a:avLst/>
+                    </a:prstGeom>
+                  </pic:spPr>
+                </pic:pic>
+              </a:graphicData>
+            </a:graphic>
+          </wp:inline>
+        </w:drawing>
+      </w:r>
+    </w:p>
     <w:sectPr>
-      <w:headerReference w:type="even" r:id="rId7"/>
-      <w:headerReference w:type="default" r:id="rId8"/>
-      <w:footerReference w:type="even" r:id="rId9"/>
-      <w:footerReference w:type="default" r:id="rId10"/>
-      <w:headerReference w:type="first" r:id="rId11"/>
-      <w:footerReference w:type="first" r:id="rId12"/>
+      <w:headerReference w:type="even" r:id="rId8"/>
+      <w:headerReference w:type="default" r:id="rId9"/>
+      <w:footerReference w:type="even" r:id="rId10"/>
+      <w:footerReference w:type="default" r:id="rId11"/>
+      <w:headerReference w:type="first" r:id="rId12"/>
+      <w:footerReference w:type="first" r:id="rId13"/>
       <w:pgSz w:w="11906" w:h="16838"/>
       <w:pgMar w:top="1417" w:right="1417" w:bottom="1134" w:left="1417" w:header="708" w:footer="708" w:gutter="0"/>
       <w:cols w:space="708"/>

</xml_diff>